<commit_message>
Atividade 1,2 e 3
</commit_message>
<xml_diff>
--- a/ME-Cod_BackEnd_SA1_Requisitos.docx
+++ b/ME-Cod_BackEnd_SA1_Requisitos.docx
@@ -1242,8 +1242,30 @@
         <w:rPr>
           <w:sz w:val="32"/>
         </w:rPr>
-        <w:t>Elabore ao menos 5 requisitos de back-end necessários para o desenvolvimento da plataforma online para gestão de clínicas veterinárias  da empresa Balti</w:t>
+        <w:t xml:space="preserve">Elabore ao menos 5 requisitos de </w:t>
       </w:r>
+      <w:proofErr w:type="spellStart"/>
+      <w:r>
+        <w:rPr>
+          <w:sz w:val="32"/>
+        </w:rPr>
+        <w:t>back-end</w:t>
+      </w:r>
+      <w:proofErr w:type="spellEnd"/>
+      <w:r>
+        <w:rPr>
+          <w:sz w:val="32"/>
+        </w:rPr>
+        <w:t xml:space="preserve"> necessários para o desenvolvimento da plataforma online para gestão de clínicas veterinárias  da empresa </w:t>
+      </w:r>
+      <w:proofErr w:type="spellStart"/>
+      <w:r>
+        <w:rPr>
+          <w:sz w:val="32"/>
+        </w:rPr>
+        <w:t>Balti</w:t>
+      </w:r>
+      <w:proofErr w:type="spellEnd"/>
       <w:r>
         <w:rPr>
           <w:b/>
@@ -1318,8 +1340,19 @@
                 <w:color w:val="C4415A"/>
                 <w:sz w:val="36"/>
               </w:rPr>
-              <w:t>Front-End</w:t>
+              <w:t>Front-</w:t>
             </w:r>
+            <w:proofErr w:type="spellStart"/>
+            <w:r>
+              <w:rPr>
+                <w:rFonts w:ascii="Myriad Pro Light" w:hAnsi="Myriad Pro Light"/>
+                <w:b/>
+                <w:color w:val="C4415A"/>
+                <w:sz w:val="36"/>
+              </w:rPr>
+              <w:t>End</w:t>
+            </w:r>
+            <w:proofErr w:type="spellEnd"/>
           </w:p>
         </w:tc>
         <w:tc>
@@ -1410,8 +1443,19 @@
                 <w:color w:val="C4415A"/>
                 <w:sz w:val="36"/>
               </w:rPr>
-              <w:t>Back-End</w:t>
+              <w:t>Back-</w:t>
             </w:r>
+            <w:proofErr w:type="spellStart"/>
+            <w:r>
+              <w:rPr>
+                <w:rFonts w:ascii="Myriad Pro Light" w:hAnsi="Myriad Pro Light"/>
+                <w:b/>
+                <w:color w:val="C4415A"/>
+                <w:sz w:val="36"/>
+              </w:rPr>
+              <w:t>End</w:t>
+            </w:r>
+            <w:proofErr w:type="spellEnd"/>
           </w:p>
         </w:tc>
       </w:tr>
@@ -1463,7 +1507,14 @@
                 <w:color w:val="231F20"/>
                 <w:sz w:val="28"/>
               </w:rPr>
-              <w:t>Area do funcionário</w:t>
+              <w:t xml:space="preserve">Area do </w:t>
+            </w:r>
+            <w:r>
+              <w:rPr>
+                <w:color w:val="231F20"/>
+                <w:sz w:val="28"/>
+              </w:rPr>
+              <w:t>cliente</w:t>
             </w:r>
             <w:r>
               <w:rPr>
@@ -1504,7 +1555,14 @@
                 <w:color w:val="231F20"/>
                 <w:sz w:val="28"/>
               </w:rPr>
-              <w:t>dados funcionários</w:t>
+              <w:t xml:space="preserve">dados </w:t>
+            </w:r>
+            <w:r>
+              <w:rPr>
+                <w:color w:val="231F20"/>
+                <w:sz w:val="28"/>
+              </w:rPr>
+              <w:t>cliente</w:t>
             </w:r>
           </w:p>
         </w:tc>
@@ -1606,7 +1664,14 @@
                 <w:color w:val="231F20"/>
                 <w:sz w:val="28"/>
               </w:rPr>
-              <w:t>Menu de estoque</w:t>
+              <w:t xml:space="preserve">Menu de </w:t>
+            </w:r>
+            <w:r>
+              <w:rPr>
+                <w:color w:val="231F20"/>
+                <w:sz w:val="28"/>
+              </w:rPr>
+              <w:t>produtos</w:t>
             </w:r>
           </w:p>
         </w:tc>
@@ -1626,7 +1691,14 @@
                 <w:color w:val="231F20"/>
                 <w:sz w:val="28"/>
               </w:rPr>
-              <w:t xml:space="preserve">Listar entrada e saída de estoque </w:t>
+              <w:t>Listar entrada e saída de esto</w:t>
+            </w:r>
+            <w:r>
+              <w:rPr>
+                <w:color w:val="231F20"/>
+                <w:sz w:val="28"/>
+              </w:rPr>
+              <w:t>que</w:t>
             </w:r>
           </w:p>
         </w:tc>
@@ -2650,7 +2722,15 @@
                             <w:jc w:val="center"/>
                           </w:pPr>
                           <w:r>
-                            <w:t>Codificação Back-End- Sa1 - Planejamento</w:t>
+                            <w:t>Codificação Back-</w:t>
+                          </w:r>
+                          <w:proofErr w:type="spellStart"/>
+                          <w:r>
+                            <w:t>End</w:t>
+                          </w:r>
+                          <w:proofErr w:type="spellEnd"/>
+                          <w:r>
+                            <w:t>- Sa1 - Planejamento</w:t>
                           </w:r>
                         </w:p>
                       </w:txbxContent>
@@ -3440,6 +3520,7 @@
     <w:lsdException w:name="HTML Sample" w:semiHidden="1" w:unhideWhenUsed="1"/>
     <w:lsdException w:name="HTML Typewriter" w:semiHidden="1" w:unhideWhenUsed="1"/>
     <w:lsdException w:name="HTML Variable" w:semiHidden="1" w:unhideWhenUsed="1"/>
+    <w:lsdException w:name="Normal Table" w:semiHidden="1" w:unhideWhenUsed="1"/>
     <w:lsdException w:name="annotation subject" w:semiHidden="1" w:unhideWhenUsed="1"/>
     <w:lsdException w:name="No List" w:semiHidden="1" w:unhideWhenUsed="1"/>
     <w:lsdException w:name="Outline List 1" w:semiHidden="1" w:unhideWhenUsed="1"/>
@@ -3486,8 +3567,10 @@
     <w:lsdException w:name="Table Subtle 2" w:semiHidden="1" w:unhideWhenUsed="1"/>
     <w:lsdException w:name="Table Web 1" w:semiHidden="1" w:unhideWhenUsed="1"/>
     <w:lsdException w:name="Table Web 2" w:semiHidden="1" w:unhideWhenUsed="1"/>
+    <w:lsdException w:name="Table Web 3" w:semiHidden="1" w:unhideWhenUsed="1"/>
     <w:lsdException w:name="Balloon Text" w:semiHidden="1" w:unhideWhenUsed="1"/>
     <w:lsdException w:name="Table Grid" w:uiPriority="39"/>
+    <w:lsdException w:name="Table Theme" w:semiHidden="1" w:unhideWhenUsed="1"/>
     <w:lsdException w:name="Placeholder Text" w:semiHidden="1"/>
     <w:lsdException w:name="No Spacing" w:uiPriority="1" w:qFormat="1"/>
     <w:lsdException w:name="Light Shading" w:uiPriority="60"/>

</xml_diff>